<commit_message>
Ajout LD et Intro
ajout de la partie Level Design (rédigé avec Quentin et Cassandre)
ajout de l'introduction
correction sur l'histoire
</commit_message>
<xml_diff>
--- a/Histoire.docx
+++ b/Histoire.docx
@@ -1,6 +1,6 @@
 
 <file path=word/document.xml><?xml version="1.0" encoding="utf-8"?>
-<w:document xmlns:wpc="http://schemas.microsoft.com/office/word/2010/wordprocessingCanvas" xmlns:cx="http://schemas.microsoft.com/office/drawing/2014/chartex" xmlns:cx1="http://schemas.microsoft.com/office/drawing/2015/9/8/chartex" xmlns:cx2="http://schemas.microsoft.com/office/drawing/2015/10/21/chartex" xmlns:cx3="http://schemas.microsoft.com/office/drawing/2016/5/9/chartex" xmlns:cx4="http://schemas.microsoft.com/office/drawing/2016/5/10/chartex" xmlns:cx5="http://schemas.microsoft.com/office/drawing/2016/5/11/chartex" xmlns:cx6="http://schemas.microsoft.com/office/drawing/2016/5/12/chartex" xmlns:cx7="http://schemas.microsoft.com/office/drawing/2016/5/13/chartex" xmlns:cx8="http://schemas.microsoft.com/office/drawing/2016/5/14/chartex" xmlns:mc="http://schemas.openxmlformats.org/markup-compatibility/2006" xmlns:aink="http://schemas.microsoft.com/office/drawing/2016/ink" xmlns:am3d="http://schemas.microsoft.com/office/drawing/2017/model3d" xmlns:o="urn:schemas-microsoft-com:office:office" xmlns:r="http://schemas.openxmlformats.org/officeDocument/2006/relationships" xmlns:m="http://schemas.openxmlformats.org/officeDocument/2006/math" xmlns:v="urn:schemas-microsoft-com:vml" xmlns:wp14="http://schemas.microsoft.com/office/word/2010/wordprocessingDrawing" xmlns:wp="http://schemas.openxmlformats.org/drawingml/2006/wordprocessingDrawing" xmlns:w10="urn:schemas-microsoft-com:office:word" xmlns:w="http://schemas.openxmlformats.org/wordprocessingml/2006/main" xmlns:w14="http://schemas.microsoft.com/office/word/2010/wordml" xmlns:w15="http://schemas.microsoft.com/office/word/2012/wordml" xmlns:w16cex="http://schemas.microsoft.com/office/word/2018/wordml/cex" xmlns:w16cid="http://schemas.microsoft.com/office/word/2016/wordml/cid" xmlns:w16="http://schemas.microsoft.com/office/word/2018/wordml" xmlns:w16sdtdh="http://schemas.microsoft.com/office/word/2020/wordml/sdtdatahash" xmlns:w16se="http://schemas.microsoft.com/office/word/2015/wordml/symex" xmlns:wpg="http://schemas.microsoft.com/office/word/2010/wordprocessingGroup" xmlns:wpi="http://schemas.microsoft.com/office/word/2010/wordprocessingInk" xmlns:wne="http://schemas.microsoft.com/office/word/2006/wordml" xmlns:wps="http://schemas.microsoft.com/office/word/2010/wordprocessingShape" mc:Ignorable="w14 w15 w16se w16cid w16 w16cex w16sdtdh wp14">
+<w:document xmlns:wpc="http://schemas.microsoft.com/office/word/2010/wordprocessingCanvas" xmlns:cx="http://schemas.microsoft.com/office/drawing/2014/chartex" xmlns:cx1="http://schemas.microsoft.com/office/drawing/2015/9/8/chartex" xmlns:cx2="http://schemas.microsoft.com/office/drawing/2015/10/21/chartex" xmlns:cx3="http://schemas.microsoft.com/office/drawing/2016/5/9/chartex" xmlns:cx4="http://schemas.microsoft.com/office/drawing/2016/5/10/chartex" xmlns:cx5="http://schemas.microsoft.com/office/drawing/2016/5/11/chartex" xmlns:cx6="http://schemas.microsoft.com/office/drawing/2016/5/12/chartex" xmlns:cx7="http://schemas.microsoft.com/office/drawing/2016/5/13/chartex" xmlns:cx8="http://schemas.microsoft.com/office/drawing/2016/5/14/chartex" xmlns:mc="http://schemas.openxmlformats.org/markup-compatibility/2006" xmlns:aink="http://schemas.microsoft.com/office/drawing/2016/ink" xmlns:am3d="http://schemas.microsoft.com/office/drawing/2017/model3d" xmlns:o="urn:schemas-microsoft-com:office:office" xmlns:oel="http://schemas.microsoft.com/office/2019/extlst" xmlns:r="http://schemas.openxmlformats.org/officeDocument/2006/relationships" xmlns:m="http://schemas.openxmlformats.org/officeDocument/2006/math" xmlns:v="urn:schemas-microsoft-com:vml" xmlns:wp14="http://schemas.microsoft.com/office/word/2010/wordprocessingDrawing" xmlns:wp="http://schemas.openxmlformats.org/drawingml/2006/wordprocessingDrawing" xmlns:w10="urn:schemas-microsoft-com:office:word" xmlns:w="http://schemas.openxmlformats.org/wordprocessingml/2006/main" xmlns:w14="http://schemas.microsoft.com/office/word/2010/wordml" xmlns:w15="http://schemas.microsoft.com/office/word/2012/wordml" xmlns:w16cex="http://schemas.microsoft.com/office/word/2018/wordml/cex" xmlns:w16cid="http://schemas.microsoft.com/office/word/2016/wordml/cid" xmlns:w16="http://schemas.microsoft.com/office/word/2018/wordml" xmlns:w16du="http://schemas.microsoft.com/office/word/2023/wordml/word16du" xmlns:w16sdtdh="http://schemas.microsoft.com/office/word/2020/wordml/sdtdatahash" xmlns:w16se="http://schemas.microsoft.com/office/word/2015/wordml/symex" xmlns:wpg="http://schemas.microsoft.com/office/word/2010/wordprocessingGroup" xmlns:wpi="http://schemas.microsoft.com/office/word/2010/wordprocessingInk" xmlns:wne="http://schemas.microsoft.com/office/word/2006/wordml" xmlns:wps="http://schemas.microsoft.com/office/word/2010/wordprocessingShape" mc:Ignorable="w14 w15 w16se w16cid w16 w16cex w16sdtdh w16du wp14">
   <w:body>
     <w:p>
       <w:pPr>
@@ -120,31 +120,7 @@
           <w:sz w:val="24"/>
           <w:szCs w:val="24"/>
         </w:rPr>
-        <w:t xml:space="preserve"> </w:t>
-      </w:r>
-      <w:r>
-        <w:rPr>
-          <w:rFonts w:ascii="Times New Roman" w:hAnsi="Times New Roman" w:cs="Times New Roman"/>
-          <w:sz w:val="24"/>
-          <w:szCs w:val="24"/>
-        </w:rPr>
-        <w:t xml:space="preserve">Il </w:t>
-      </w:r>
-      <w:r>
-        <w:rPr>
-          <w:rFonts w:ascii="Times New Roman" w:hAnsi="Times New Roman" w:cs="Times New Roman"/>
-          <w:sz w:val="24"/>
-          <w:szCs w:val="24"/>
-        </w:rPr>
-        <w:t>contient</w:t>
-      </w:r>
-      <w:r>
-        <w:rPr>
-          <w:rFonts w:ascii="Times New Roman" w:hAnsi="Times New Roman" w:cs="Times New Roman"/>
-          <w:sz w:val="24"/>
-          <w:szCs w:val="24"/>
-        </w:rPr>
-        <w:t xml:space="preserve"> un mot</w:t>
+        <w:t xml:space="preserve"> Il contient un mot</w:t>
       </w:r>
       <w:r>
         <w:rPr>
@@ -247,7 +223,39 @@
           <w:sz w:val="24"/>
           <w:szCs w:val="24"/>
         </w:rPr>
-        <w:t>de post-it écrits par votre mère. Le premier que vous sortez porte la question :</w:t>
+        <w:t>d</w:t>
+      </w:r>
+      <w:r>
+        <w:rPr>
+          <w:rFonts w:ascii="Times New Roman" w:hAnsi="Times New Roman" w:cs="Times New Roman"/>
+          <w:sz w:val="24"/>
+          <w:szCs w:val="24"/>
+        </w:rPr>
+        <w:t>’un bloc de</w:t>
+      </w:r>
+      <w:r>
+        <w:rPr>
+          <w:rFonts w:ascii="Times New Roman" w:hAnsi="Times New Roman" w:cs="Times New Roman"/>
+          <w:sz w:val="24"/>
+          <w:szCs w:val="24"/>
+        </w:rPr>
+        <w:t xml:space="preserve"> post-it. </w:t>
+      </w:r>
+      <w:r>
+        <w:rPr>
+          <w:rFonts w:ascii="Times New Roman" w:hAnsi="Times New Roman" w:cs="Times New Roman"/>
+          <w:sz w:val="24"/>
+          <w:szCs w:val="24"/>
+        </w:rPr>
+        <w:t>Vous en prenez un et écrivez</w:t>
+      </w:r>
+      <w:r>
+        <w:rPr>
+          <w:rFonts w:ascii="Times New Roman" w:hAnsi="Times New Roman" w:cs="Times New Roman"/>
+          <w:sz w:val="24"/>
+          <w:szCs w:val="24"/>
+        </w:rPr>
+        <w:t> :</w:t>
       </w:r>
     </w:p>
     <w:p>
@@ -394,7 +402,23 @@
           <w:sz w:val="24"/>
           <w:szCs w:val="24"/>
         </w:rPr>
-        <w:t>, vous sortez un deuxième post-it :</w:t>
+        <w:t xml:space="preserve">, vous </w:t>
+      </w:r>
+      <w:r>
+        <w:rPr>
+          <w:rFonts w:ascii="Times New Roman" w:hAnsi="Times New Roman" w:cs="Times New Roman"/>
+          <w:sz w:val="24"/>
+          <w:szCs w:val="24"/>
+        </w:rPr>
+        <w:t>écrivez</w:t>
+      </w:r>
+      <w:r>
+        <w:rPr>
+          <w:rFonts w:ascii="Times New Roman" w:hAnsi="Times New Roman" w:cs="Times New Roman"/>
+          <w:sz w:val="24"/>
+          <w:szCs w:val="24"/>
+        </w:rPr>
+        <w:t xml:space="preserve"> un deuxième post-it :</w:t>
       </w:r>
     </w:p>
     <w:p>
@@ -513,7 +537,23 @@
           <w:sz w:val="24"/>
           <w:szCs w:val="24"/>
         </w:rPr>
-        <w:t xml:space="preserve">Vous avez besoin d’un verre d’eau. Il est presque onze heure. Vous vous sentez mieux et retournez devant le tableau pour sortir </w:t>
+        <w:t xml:space="preserve">Vous avez besoin d’un verre d’eau. Il est presque onze heure. Vous vous sentez mieux et retournez devant le tableau pour </w:t>
+      </w:r>
+      <w:r>
+        <w:rPr>
+          <w:rFonts w:ascii="Times New Roman" w:hAnsi="Times New Roman" w:cs="Times New Roman"/>
+          <w:sz w:val="24"/>
+          <w:szCs w:val="24"/>
+        </w:rPr>
+        <w:t>écrire</w:t>
+      </w:r>
+      <w:r>
+        <w:rPr>
+          <w:rFonts w:ascii="Times New Roman" w:hAnsi="Times New Roman" w:cs="Times New Roman"/>
+          <w:sz w:val="24"/>
+          <w:szCs w:val="24"/>
+        </w:rPr>
+        <w:t xml:space="preserve"> </w:t>
       </w:r>
       <w:r>
         <w:rPr>
@@ -698,7 +738,39 @@
           <w:sz w:val="24"/>
           <w:szCs w:val="24"/>
         </w:rPr>
-        <w:t>La journée touche à sa fin, vous sortez le dernier post-it du carton :</w:t>
+        <w:t xml:space="preserve">La journée touche à sa fin, vous </w:t>
+      </w:r>
+      <w:r>
+        <w:rPr>
+          <w:rFonts w:ascii="Times New Roman" w:hAnsi="Times New Roman" w:cs="Times New Roman"/>
+          <w:sz w:val="24"/>
+          <w:szCs w:val="24"/>
+        </w:rPr>
+        <w:t xml:space="preserve">prenez un </w:t>
+      </w:r>
+      <w:r>
+        <w:rPr>
+          <w:rFonts w:ascii="Times New Roman" w:hAnsi="Times New Roman" w:cs="Times New Roman"/>
+          <w:sz w:val="24"/>
+          <w:szCs w:val="24"/>
+        </w:rPr>
+        <w:t>dernier post-it</w:t>
+      </w:r>
+      <w:r>
+        <w:rPr>
+          <w:rFonts w:ascii="Times New Roman" w:hAnsi="Times New Roman" w:cs="Times New Roman"/>
+          <w:sz w:val="24"/>
+          <w:szCs w:val="24"/>
+        </w:rPr>
+        <w:t xml:space="preserve"> </w:t>
+      </w:r>
+      <w:r>
+        <w:rPr>
+          <w:rFonts w:ascii="Times New Roman" w:hAnsi="Times New Roman" w:cs="Times New Roman"/>
+          <w:sz w:val="24"/>
+          <w:szCs w:val="24"/>
+        </w:rPr>
+        <w:t>:</w:t>
       </w:r>
     </w:p>
     <w:p>
@@ -905,7 +977,7 @@
 </file>
 
 <file path=word/styles.xml><?xml version="1.0" encoding="utf-8"?>
-<w:styles xmlns:mc="http://schemas.openxmlformats.org/markup-compatibility/2006" xmlns:r="http://schemas.openxmlformats.org/officeDocument/2006/relationships" xmlns:w="http://schemas.openxmlformats.org/wordprocessingml/2006/main" xmlns:w14="http://schemas.microsoft.com/office/word/2010/wordml" xmlns:w15="http://schemas.microsoft.com/office/word/2012/wordml" xmlns:w16cex="http://schemas.microsoft.com/office/word/2018/wordml/cex" xmlns:w16cid="http://schemas.microsoft.com/office/word/2016/wordml/cid" xmlns:w16="http://schemas.microsoft.com/office/word/2018/wordml" xmlns:w16sdtdh="http://schemas.microsoft.com/office/word/2020/wordml/sdtdatahash" xmlns:w16se="http://schemas.microsoft.com/office/word/2015/wordml/symex" mc:Ignorable="w14 w15 w16se w16cid w16 w16cex w16sdtdh">
+<w:styles xmlns:mc="http://schemas.openxmlformats.org/markup-compatibility/2006" xmlns:r="http://schemas.openxmlformats.org/officeDocument/2006/relationships" xmlns:w="http://schemas.openxmlformats.org/wordprocessingml/2006/main" xmlns:w14="http://schemas.microsoft.com/office/word/2010/wordml" xmlns:w15="http://schemas.microsoft.com/office/word/2012/wordml" xmlns:w16cex="http://schemas.microsoft.com/office/word/2018/wordml/cex" xmlns:w16cid="http://schemas.microsoft.com/office/word/2016/wordml/cid" xmlns:w16="http://schemas.microsoft.com/office/word/2018/wordml" xmlns:w16du="http://schemas.microsoft.com/office/word/2023/wordml/word16du" xmlns:w16sdtdh="http://schemas.microsoft.com/office/word/2020/wordml/sdtdatahash" xmlns:w16se="http://schemas.microsoft.com/office/word/2015/wordml/symex" mc:Ignorable="w14 w15 w16se w16cid w16 w16cex w16sdtdh w16du">
   <w:docDefaults>
     <w:rPrDefault>
       <w:rPr>

</xml_diff>

<commit_message>
Ajout Univers + update Histoire
Ajout fiche Univers
Update Histoire avec Narration annexe + liste des événements
</commit_message>
<xml_diff>
--- a/Histoire.docx
+++ b/Histoire.docx
@@ -17,6 +17,12 @@
         </w:rPr>
         <w:t>Histoire</w:t>
       </w:r>
+      <w:r>
+        <w:rPr>
+          <w:rFonts w:ascii="Times New Roman" w:hAnsi="Times New Roman" w:cs="Times New Roman"/>
+        </w:rPr>
+        <w:t xml:space="preserve"> – Scénario</w:t>
+      </w:r>
     </w:p>
     <w:p>
       <w:pPr>
@@ -964,6 +970,432 @@
           <w:szCs w:val="24"/>
         </w:rPr>
         <w:t>Votre immersion dans la vie de cette personne approche de sa fin, l’écran devient noir. Un son de touches de téléphone, une sonnerie et enfin une voix vous indique que vous êtes bien au secrétariat du Dr. Carrier, psychiatre.</w:t>
+      </w:r>
+    </w:p>
+    <w:p>
+      <w:pPr>
+        <w:rPr>
+          <w:rFonts w:ascii="Times New Roman" w:hAnsi="Times New Roman" w:cs="Times New Roman"/>
+          <w:sz w:val="24"/>
+          <w:szCs w:val="24"/>
+        </w:rPr>
+      </w:pPr>
+      <w:r>
+        <w:rPr>
+          <w:rFonts w:ascii="Times New Roman" w:hAnsi="Times New Roman" w:cs="Times New Roman"/>
+          <w:sz w:val="24"/>
+          <w:szCs w:val="24"/>
+        </w:rPr>
+        <w:br w:type="page"/>
+      </w:r>
+    </w:p>
+    <w:p>
+      <w:pPr>
+        <w:pStyle w:val="Titre"/>
+        <w:jc w:val="center"/>
+        <w:rPr>
+          <w:rFonts w:ascii="Times New Roman" w:hAnsi="Times New Roman" w:cs="Times New Roman"/>
+        </w:rPr>
+      </w:pPr>
+      <w:r>
+        <w:rPr>
+          <w:rFonts w:ascii="Times New Roman" w:hAnsi="Times New Roman" w:cs="Times New Roman"/>
+        </w:rPr>
+        <w:lastRenderedPageBreak/>
+        <w:t>Histoire</w:t>
+      </w:r>
+      <w:r>
+        <w:rPr>
+          <w:rFonts w:ascii="Times New Roman" w:hAnsi="Times New Roman" w:cs="Times New Roman"/>
+        </w:rPr>
+        <w:t xml:space="preserve"> </w:t>
+      </w:r>
+      <w:r>
+        <w:rPr>
+          <w:rFonts w:ascii="Times New Roman" w:hAnsi="Times New Roman" w:cs="Times New Roman"/>
+        </w:rPr>
+        <w:t>–</w:t>
+      </w:r>
+      <w:r>
+        <w:rPr>
+          <w:rFonts w:ascii="Times New Roman" w:hAnsi="Times New Roman" w:cs="Times New Roman"/>
+        </w:rPr>
+        <w:t xml:space="preserve"> </w:t>
+      </w:r>
+      <w:r>
+        <w:rPr>
+          <w:rFonts w:ascii="Times New Roman" w:hAnsi="Times New Roman" w:cs="Times New Roman"/>
+        </w:rPr>
+        <w:t>Narration annexe</w:t>
+      </w:r>
+    </w:p>
+    <w:p>
+      <w:pPr>
+        <w:rPr>
+          <w:rFonts w:ascii="Times New Roman" w:hAnsi="Times New Roman" w:cs="Times New Roman"/>
+          <w:sz w:val="32"/>
+          <w:szCs w:val="32"/>
+        </w:rPr>
+      </w:pPr>
+    </w:p>
+    <w:p>
+      <w:pPr>
+        <w:rPr>
+          <w:rFonts w:ascii="Times New Roman" w:hAnsi="Times New Roman" w:cs="Times New Roman"/>
+          <w:sz w:val="32"/>
+          <w:szCs w:val="32"/>
+        </w:rPr>
+      </w:pPr>
+      <w:r>
+        <w:rPr>
+          <w:rFonts w:ascii="Times New Roman" w:hAnsi="Times New Roman" w:cs="Times New Roman"/>
+          <w:sz w:val="32"/>
+          <w:szCs w:val="32"/>
+        </w:rPr>
+        <w:t>L</w:t>
+      </w:r>
+      <w:r>
+        <w:rPr>
+          <w:rFonts w:ascii="Times New Roman" w:hAnsi="Times New Roman" w:cs="Times New Roman"/>
+          <w:sz w:val="32"/>
+          <w:szCs w:val="32"/>
+        </w:rPr>
+        <w:t>e chemin vers la guérison</w:t>
+      </w:r>
+    </w:p>
+    <w:p>
+      <w:pPr>
+        <w:jc w:val="both"/>
+        <w:rPr>
+          <w:rFonts w:ascii="Times New Roman" w:hAnsi="Times New Roman" w:cs="Times New Roman"/>
+          <w:sz w:val="24"/>
+          <w:szCs w:val="24"/>
+        </w:rPr>
+      </w:pPr>
+      <w:r>
+        <w:rPr>
+          <w:rFonts w:ascii="Times New Roman" w:hAnsi="Times New Roman" w:cs="Times New Roman"/>
+          <w:sz w:val="24"/>
+          <w:szCs w:val="24"/>
+        </w:rPr>
+        <w:t xml:space="preserve">Le jeu contiendra plusieurs éléments annexes (lettres, </w:t>
+      </w:r>
+      <w:proofErr w:type="gramStart"/>
+      <w:r>
+        <w:rPr>
+          <w:rFonts w:ascii="Times New Roman" w:hAnsi="Times New Roman" w:cs="Times New Roman"/>
+          <w:sz w:val="24"/>
+          <w:szCs w:val="24"/>
+        </w:rPr>
+        <w:t>emails</w:t>
+      </w:r>
+      <w:proofErr w:type="gramEnd"/>
+      <w:r>
+        <w:rPr>
+          <w:rFonts w:ascii="Times New Roman" w:hAnsi="Times New Roman" w:cs="Times New Roman"/>
+          <w:sz w:val="24"/>
+          <w:szCs w:val="24"/>
+        </w:rPr>
+        <w:t>, sms) qui retraceront les échanges entre Catharsis et sa mère. À travers ces bribes de conversation, le joueur reconstruira le parcours du personnage : de son déni du traumatisme jusqu’au moment où i</w:t>
+      </w:r>
+      <w:r>
+        <w:rPr>
+          <w:rFonts w:ascii="Times New Roman" w:hAnsi="Times New Roman" w:cs="Times New Roman"/>
+          <w:sz w:val="24"/>
+          <w:szCs w:val="24"/>
+        </w:rPr>
+        <w:t>e</w:t>
+      </w:r>
+      <w:r>
+        <w:rPr>
+          <w:rFonts w:ascii="Times New Roman" w:hAnsi="Times New Roman" w:cs="Times New Roman"/>
+          <w:sz w:val="24"/>
+          <w:szCs w:val="24"/>
+        </w:rPr>
+        <w:t>l accepte que sa mère lui envoie le carton. Cette narration annexe ne sera pas influencée par les choix du joueur, mais lui demandera plus d’effort dans son exploration pour la retrouver en entier.</w:t>
+      </w:r>
+    </w:p>
+    <w:p>
+      <w:pPr>
+        <w:rPr>
+          <w:rFonts w:ascii="Times New Roman" w:hAnsi="Times New Roman" w:cs="Times New Roman"/>
+          <w:sz w:val="24"/>
+          <w:szCs w:val="24"/>
+        </w:rPr>
+      </w:pPr>
+      <w:r>
+        <w:rPr>
+          <w:rFonts w:ascii="Times New Roman" w:hAnsi="Times New Roman" w:cs="Times New Roman"/>
+          <w:sz w:val="24"/>
+          <w:szCs w:val="24"/>
+        </w:rPr>
+        <w:br w:type="page"/>
+      </w:r>
+    </w:p>
+    <w:p>
+      <w:pPr>
+        <w:pStyle w:val="Titre"/>
+        <w:jc w:val="center"/>
+        <w:rPr>
+          <w:rFonts w:ascii="Times New Roman" w:hAnsi="Times New Roman" w:cs="Times New Roman"/>
+        </w:rPr>
+      </w:pPr>
+      <w:r>
+        <w:rPr>
+          <w:rFonts w:ascii="Times New Roman" w:hAnsi="Times New Roman" w:cs="Times New Roman"/>
+        </w:rPr>
+        <w:lastRenderedPageBreak/>
+        <w:t>Histoire</w:t>
+      </w:r>
+      <w:r>
+        <w:rPr>
+          <w:rFonts w:ascii="Times New Roman" w:hAnsi="Times New Roman" w:cs="Times New Roman"/>
+        </w:rPr>
+        <w:t xml:space="preserve"> – </w:t>
+      </w:r>
+      <w:r>
+        <w:rPr>
+          <w:rFonts w:ascii="Times New Roman" w:hAnsi="Times New Roman" w:cs="Times New Roman"/>
+        </w:rPr>
+        <w:t>Liste des événements</w:t>
+      </w:r>
+    </w:p>
+    <w:p>
+      <w:pPr>
+        <w:rPr>
+          <w:rFonts w:ascii="Times New Roman" w:hAnsi="Times New Roman" w:cs="Times New Roman"/>
+          <w:sz w:val="32"/>
+          <w:szCs w:val="32"/>
+        </w:rPr>
+      </w:pPr>
+    </w:p>
+    <w:p>
+      <w:pPr>
+        <w:rPr>
+          <w:rFonts w:ascii="Times New Roman" w:hAnsi="Times New Roman" w:cs="Times New Roman"/>
+        </w:rPr>
+      </w:pPr>
+      <w:r>
+        <w:rPr>
+          <w:rFonts w:ascii="Times New Roman" w:hAnsi="Times New Roman" w:cs="Times New Roman"/>
+        </w:rPr>
+        <w:t>Ensemble des événements qui se seront déroulés peu importe les choix fait</w:t>
+      </w:r>
+      <w:r>
+        <w:rPr>
+          <w:rFonts w:ascii="Times New Roman" w:hAnsi="Times New Roman" w:cs="Times New Roman"/>
+        </w:rPr>
+        <w:t>s</w:t>
+      </w:r>
+      <w:r>
+        <w:rPr>
+          <w:rFonts w:ascii="Times New Roman" w:hAnsi="Times New Roman" w:cs="Times New Roman"/>
+        </w:rPr>
+        <w:t xml:space="preserve"> par le joueur :</w:t>
+      </w:r>
+    </w:p>
+    <w:p>
+      <w:pPr>
+        <w:pStyle w:val="Paragraphedeliste"/>
+        <w:numPr>
+          <w:ilvl w:val="0"/>
+          <w:numId w:val="1"/>
+        </w:numPr>
+        <w:jc w:val="both"/>
+        <w:rPr>
+          <w:rFonts w:ascii="Times New Roman" w:hAnsi="Times New Roman" w:cs="Times New Roman"/>
+        </w:rPr>
+      </w:pPr>
+      <w:r>
+        <w:rPr>
+          <w:rFonts w:ascii="Times New Roman" w:hAnsi="Times New Roman" w:cs="Times New Roman"/>
+        </w:rPr>
+        <w:t>Accident de voiture</w:t>
+      </w:r>
+    </w:p>
+    <w:p>
+      <w:pPr>
+        <w:pStyle w:val="Paragraphedeliste"/>
+        <w:numPr>
+          <w:ilvl w:val="0"/>
+          <w:numId w:val="1"/>
+        </w:numPr>
+        <w:jc w:val="both"/>
+        <w:rPr>
+          <w:rFonts w:ascii="Times New Roman" w:hAnsi="Times New Roman" w:cs="Times New Roman"/>
+        </w:rPr>
+      </w:pPr>
+      <w:r>
+        <w:rPr>
+          <w:rFonts w:ascii="Times New Roman" w:hAnsi="Times New Roman" w:cs="Times New Roman"/>
+        </w:rPr>
+        <w:t xml:space="preserve">Début de coupure avec ses </w:t>
+      </w:r>
+      <w:proofErr w:type="spellStart"/>
+      <w:r>
+        <w:rPr>
+          <w:rFonts w:ascii="Times New Roman" w:hAnsi="Times New Roman" w:cs="Times New Roman"/>
+        </w:rPr>
+        <w:t>ami·e·s</w:t>
+      </w:r>
+      <w:proofErr w:type="spellEnd"/>
+    </w:p>
+    <w:p>
+      <w:pPr>
+        <w:pStyle w:val="Paragraphedeliste"/>
+        <w:numPr>
+          <w:ilvl w:val="0"/>
+          <w:numId w:val="1"/>
+        </w:numPr>
+        <w:jc w:val="both"/>
+        <w:rPr>
+          <w:rFonts w:ascii="Times New Roman" w:hAnsi="Times New Roman" w:cs="Times New Roman"/>
+        </w:rPr>
+      </w:pPr>
+      <w:r>
+        <w:rPr>
+          <w:rFonts w:ascii="Times New Roman" w:hAnsi="Times New Roman" w:cs="Times New Roman"/>
+        </w:rPr>
+        <w:t>Poste disponible au Québec et déménagement</w:t>
+      </w:r>
+    </w:p>
+    <w:p>
+      <w:pPr>
+        <w:pStyle w:val="Paragraphedeliste"/>
+        <w:numPr>
+          <w:ilvl w:val="0"/>
+          <w:numId w:val="1"/>
+        </w:numPr>
+        <w:jc w:val="both"/>
+        <w:rPr>
+          <w:rFonts w:ascii="Times New Roman" w:hAnsi="Times New Roman" w:cs="Times New Roman"/>
+        </w:rPr>
+      </w:pPr>
+      <w:r>
+        <w:rPr>
+          <w:rFonts w:ascii="Times New Roman" w:hAnsi="Times New Roman" w:cs="Times New Roman"/>
+        </w:rPr>
+        <w:t>Solitude</w:t>
+      </w:r>
+    </w:p>
+    <w:p>
+      <w:pPr>
+        <w:pStyle w:val="Paragraphedeliste"/>
+        <w:numPr>
+          <w:ilvl w:val="0"/>
+          <w:numId w:val="1"/>
+        </w:numPr>
+        <w:jc w:val="both"/>
+        <w:rPr>
+          <w:rFonts w:ascii="Times New Roman" w:hAnsi="Times New Roman" w:cs="Times New Roman"/>
+        </w:rPr>
+      </w:pPr>
+      <w:r>
+        <w:rPr>
+          <w:rFonts w:ascii="Times New Roman" w:hAnsi="Times New Roman" w:cs="Times New Roman"/>
+        </w:rPr>
+        <w:t>Absences répétées à son travail</w:t>
+      </w:r>
+    </w:p>
+    <w:p>
+      <w:pPr>
+        <w:pStyle w:val="Paragraphedeliste"/>
+        <w:numPr>
+          <w:ilvl w:val="0"/>
+          <w:numId w:val="1"/>
+        </w:numPr>
+        <w:jc w:val="both"/>
+        <w:rPr>
+          <w:rFonts w:ascii="Times New Roman" w:hAnsi="Times New Roman" w:cs="Times New Roman"/>
+        </w:rPr>
+      </w:pPr>
+      <w:r>
+        <w:rPr>
+          <w:rFonts w:ascii="Times New Roman" w:hAnsi="Times New Roman" w:cs="Times New Roman"/>
+        </w:rPr>
+        <w:t>Licenciement</w:t>
+      </w:r>
+    </w:p>
+    <w:p>
+      <w:pPr>
+        <w:pStyle w:val="Paragraphedeliste"/>
+        <w:numPr>
+          <w:ilvl w:val="0"/>
+          <w:numId w:val="1"/>
+        </w:numPr>
+        <w:jc w:val="both"/>
+        <w:rPr>
+          <w:rFonts w:ascii="Times New Roman" w:hAnsi="Times New Roman" w:cs="Times New Roman"/>
+        </w:rPr>
+      </w:pPr>
+      <w:r>
+        <w:rPr>
+          <w:rFonts w:ascii="Times New Roman" w:hAnsi="Times New Roman" w:cs="Times New Roman"/>
+        </w:rPr>
+        <w:t xml:space="preserve">Lancement de son </w:t>
+      </w:r>
+      <w:r>
+        <w:rPr>
+          <w:rFonts w:ascii="Times New Roman" w:hAnsi="Times New Roman" w:cs="Times New Roman"/>
+        </w:rPr>
+        <w:t>activité freelance</w:t>
+      </w:r>
+    </w:p>
+    <w:p>
+      <w:pPr>
+        <w:pStyle w:val="Paragraphedeliste"/>
+        <w:numPr>
+          <w:ilvl w:val="0"/>
+          <w:numId w:val="1"/>
+        </w:numPr>
+        <w:jc w:val="both"/>
+        <w:rPr>
+          <w:rFonts w:ascii="Times New Roman" w:hAnsi="Times New Roman" w:cs="Times New Roman"/>
+        </w:rPr>
+      </w:pPr>
+      <w:r>
+        <w:rPr>
+          <w:rFonts w:ascii="Times New Roman" w:hAnsi="Times New Roman" w:cs="Times New Roman"/>
+        </w:rPr>
+        <w:t>Enfermement dans son appartement</w:t>
+      </w:r>
+    </w:p>
+    <w:p>
+      <w:pPr>
+        <w:pStyle w:val="Paragraphedeliste"/>
+        <w:numPr>
+          <w:ilvl w:val="0"/>
+          <w:numId w:val="1"/>
+        </w:numPr>
+        <w:jc w:val="both"/>
+        <w:rPr>
+          <w:rFonts w:ascii="Times New Roman" w:hAnsi="Times New Roman" w:cs="Times New Roman"/>
+        </w:rPr>
+      </w:pPr>
+      <w:r>
+        <w:rPr>
+          <w:rFonts w:ascii="Times New Roman" w:hAnsi="Times New Roman" w:cs="Times New Roman"/>
+        </w:rPr>
+        <w:t>Début des ennuis financiers</w:t>
+      </w:r>
+    </w:p>
+    <w:p>
+      <w:pPr>
+        <w:pStyle w:val="Paragraphedeliste"/>
+        <w:numPr>
+          <w:ilvl w:val="0"/>
+          <w:numId w:val="1"/>
+        </w:numPr>
+        <w:jc w:val="both"/>
+        <w:rPr>
+          <w:rFonts w:ascii="Times New Roman" w:hAnsi="Times New Roman" w:cs="Times New Roman"/>
+        </w:rPr>
+      </w:pPr>
+      <w:r>
+        <w:rPr>
+          <w:rFonts w:ascii="Times New Roman" w:hAnsi="Times New Roman" w:cs="Times New Roman"/>
+        </w:rPr>
+        <w:t>Arrivée du carton</w:t>
       </w:r>
     </w:p>
     <w:sectPr>
@@ -974,6 +1406,127 @@
     </w:sectPr>
   </w:body>
 </w:document>
+</file>
+
+<file path=word/numbering.xml><?xml version="1.0" encoding="utf-8"?>
+<w:numbering xmlns:wpc="http://schemas.microsoft.com/office/word/2010/wordprocessingCanvas" xmlns:cx="http://schemas.microsoft.com/office/drawing/2014/chartex" xmlns:cx1="http://schemas.microsoft.com/office/drawing/2015/9/8/chartex" xmlns:cx2="http://schemas.microsoft.com/office/drawing/2015/10/21/chartex" xmlns:cx3="http://schemas.microsoft.com/office/drawing/2016/5/9/chartex" xmlns:cx4="http://schemas.microsoft.com/office/drawing/2016/5/10/chartex" xmlns:cx5="http://schemas.microsoft.com/office/drawing/2016/5/11/chartex" xmlns:cx6="http://schemas.microsoft.com/office/drawing/2016/5/12/chartex" xmlns:cx7="http://schemas.microsoft.com/office/drawing/2016/5/13/chartex" xmlns:cx8="http://schemas.microsoft.com/office/drawing/2016/5/14/chartex" xmlns:mc="http://schemas.openxmlformats.org/markup-compatibility/2006" xmlns:aink="http://schemas.microsoft.com/office/drawing/2016/ink" xmlns:am3d="http://schemas.microsoft.com/office/drawing/2017/model3d" xmlns:o="urn:schemas-microsoft-com:office:office" xmlns:oel="http://schemas.microsoft.com/office/2019/extlst" xmlns:r="http://schemas.openxmlformats.org/officeDocument/2006/relationships" xmlns:m="http://schemas.openxmlformats.org/officeDocument/2006/math" xmlns:v="urn:schemas-microsoft-com:vml" xmlns:wp14="http://schemas.microsoft.com/office/word/2010/wordprocessingDrawing" xmlns:wp="http://schemas.openxmlformats.org/drawingml/2006/wordprocessingDrawing" xmlns:w10="urn:schemas-microsoft-com:office:word" xmlns:w="http://schemas.openxmlformats.org/wordprocessingml/2006/main" xmlns:w14="http://schemas.microsoft.com/office/word/2010/wordml" xmlns:w15="http://schemas.microsoft.com/office/word/2012/wordml" xmlns:w16cex="http://schemas.microsoft.com/office/word/2018/wordml/cex" xmlns:w16cid="http://schemas.microsoft.com/office/word/2016/wordml/cid" xmlns:w16="http://schemas.microsoft.com/office/word/2018/wordml" xmlns:w16du="http://schemas.microsoft.com/office/word/2023/wordml/word16du" xmlns:w16sdtdh="http://schemas.microsoft.com/office/word/2020/wordml/sdtdatahash" xmlns:w16se="http://schemas.microsoft.com/office/word/2015/wordml/symex" xmlns:wpg="http://schemas.microsoft.com/office/word/2010/wordprocessingGroup" xmlns:wpi="http://schemas.microsoft.com/office/word/2010/wordprocessingInk" xmlns:wne="http://schemas.microsoft.com/office/word/2006/wordml" xmlns:wps="http://schemas.microsoft.com/office/word/2010/wordprocessingShape" mc:Ignorable="w14 w15 w16se w16cid w16 w16cex w16sdtdh w16du wp14">
+  <w:abstractNum w:abstractNumId="0" w15:restartNumberingAfterBreak="0">
+    <w:nsid w:val="5BB14C83"/>
+    <w:multiLevelType w:val="hybridMultilevel"/>
+    <w:tmpl w:val="E10E693C"/>
+    <w:lvl w:ilvl="0" w:tplc="040C0001">
+      <w:start w:val="1"/>
+      <w:numFmt w:val="bullet"/>
+      <w:lvlText w:val=""/>
+      <w:lvlJc w:val="left"/>
+      <w:pPr>
+        <w:ind w:left="720" w:hanging="360"/>
+      </w:pPr>
+      <w:rPr>
+        <w:rFonts w:ascii="Symbol" w:hAnsi="Symbol" w:hint="default"/>
+      </w:rPr>
+    </w:lvl>
+    <w:lvl w:ilvl="1" w:tplc="040C0003" w:tentative="1">
+      <w:start w:val="1"/>
+      <w:numFmt w:val="bullet"/>
+      <w:lvlText w:val="o"/>
+      <w:lvlJc w:val="left"/>
+      <w:pPr>
+        <w:ind w:left="1440" w:hanging="360"/>
+      </w:pPr>
+      <w:rPr>
+        <w:rFonts w:ascii="Courier New" w:hAnsi="Courier New" w:cs="Courier New" w:hint="default"/>
+      </w:rPr>
+    </w:lvl>
+    <w:lvl w:ilvl="2" w:tplc="040C0005" w:tentative="1">
+      <w:start w:val="1"/>
+      <w:numFmt w:val="bullet"/>
+      <w:lvlText w:val=""/>
+      <w:lvlJc w:val="left"/>
+      <w:pPr>
+        <w:ind w:left="2160" w:hanging="360"/>
+      </w:pPr>
+      <w:rPr>
+        <w:rFonts w:ascii="Wingdings" w:hAnsi="Wingdings" w:hint="default"/>
+      </w:rPr>
+    </w:lvl>
+    <w:lvl w:ilvl="3" w:tplc="040C0001" w:tentative="1">
+      <w:start w:val="1"/>
+      <w:numFmt w:val="bullet"/>
+      <w:lvlText w:val=""/>
+      <w:lvlJc w:val="left"/>
+      <w:pPr>
+        <w:ind w:left="2880" w:hanging="360"/>
+      </w:pPr>
+      <w:rPr>
+        <w:rFonts w:ascii="Symbol" w:hAnsi="Symbol" w:hint="default"/>
+      </w:rPr>
+    </w:lvl>
+    <w:lvl w:ilvl="4" w:tplc="040C0003" w:tentative="1">
+      <w:start w:val="1"/>
+      <w:numFmt w:val="bullet"/>
+      <w:lvlText w:val="o"/>
+      <w:lvlJc w:val="left"/>
+      <w:pPr>
+        <w:ind w:left="3600" w:hanging="360"/>
+      </w:pPr>
+      <w:rPr>
+        <w:rFonts w:ascii="Courier New" w:hAnsi="Courier New" w:cs="Courier New" w:hint="default"/>
+      </w:rPr>
+    </w:lvl>
+    <w:lvl w:ilvl="5" w:tplc="040C0005" w:tentative="1">
+      <w:start w:val="1"/>
+      <w:numFmt w:val="bullet"/>
+      <w:lvlText w:val=""/>
+      <w:lvlJc w:val="left"/>
+      <w:pPr>
+        <w:ind w:left="4320" w:hanging="360"/>
+      </w:pPr>
+      <w:rPr>
+        <w:rFonts w:ascii="Wingdings" w:hAnsi="Wingdings" w:hint="default"/>
+      </w:rPr>
+    </w:lvl>
+    <w:lvl w:ilvl="6" w:tplc="040C0001" w:tentative="1">
+      <w:start w:val="1"/>
+      <w:numFmt w:val="bullet"/>
+      <w:lvlText w:val=""/>
+      <w:lvlJc w:val="left"/>
+      <w:pPr>
+        <w:ind w:left="5040" w:hanging="360"/>
+      </w:pPr>
+      <w:rPr>
+        <w:rFonts w:ascii="Symbol" w:hAnsi="Symbol" w:hint="default"/>
+      </w:rPr>
+    </w:lvl>
+    <w:lvl w:ilvl="7" w:tplc="040C0003" w:tentative="1">
+      <w:start w:val="1"/>
+      <w:numFmt w:val="bullet"/>
+      <w:lvlText w:val="o"/>
+      <w:lvlJc w:val="left"/>
+      <w:pPr>
+        <w:ind w:left="5760" w:hanging="360"/>
+      </w:pPr>
+      <w:rPr>
+        <w:rFonts w:ascii="Courier New" w:hAnsi="Courier New" w:cs="Courier New" w:hint="default"/>
+      </w:rPr>
+    </w:lvl>
+    <w:lvl w:ilvl="8" w:tplc="040C0005" w:tentative="1">
+      <w:start w:val="1"/>
+      <w:numFmt w:val="bullet"/>
+      <w:lvlText w:val=""/>
+      <w:lvlJc w:val="left"/>
+      <w:pPr>
+        <w:ind w:left="6480" w:hanging="360"/>
+      </w:pPr>
+      <w:rPr>
+        <w:rFonts w:ascii="Wingdings" w:hAnsi="Wingdings" w:hint="default"/>
+      </w:rPr>
+    </w:lvl>
+  </w:abstractNum>
+  <w:num w:numId="1" w16cid:durableId="933904523">
+    <w:abstractNumId w:val="0"/>
+  </w:num>
+</w:numbering>
 </file>
 
 <file path=word/styles.xml><?xml version="1.0" encoding="utf-8"?>

</xml_diff>